<commit_message>
CRUD operations for simple user; modified documentation; added product model + CRUD operations for product model
</commit_message>
<xml_diff>
--- a/foodDelivery/Documentation.docx
+++ b/foodDelivery/Documentation.docx
@@ -7,23 +7,23 @@
         <w:jc w:val="center"/>
         <w:rPr>
           <w:rFonts w:ascii="Times New Roman" w:hAnsi="Times New Roman" w:cs="Times New Roman"/>
-          <w:sz w:val="32"/>
-          <w:szCs w:val="32"/>
-        </w:rPr>
-      </w:pPr>
-      <w:r>
-        <w:rPr>
-          <w:rFonts w:ascii="Times New Roman" w:hAnsi="Times New Roman" w:cs="Times New Roman"/>
-          <w:sz w:val="32"/>
-          <w:szCs w:val="32"/>
+          <w:sz w:val="24"/>
+          <w:szCs w:val="24"/>
+        </w:rPr>
+      </w:pPr>
+      <w:r>
+        <w:rPr>
+          <w:rFonts w:ascii="Times New Roman" w:hAnsi="Times New Roman" w:cs="Times New Roman"/>
+          <w:sz w:val="24"/>
+          <w:szCs w:val="24"/>
         </w:rPr>
         <w:t xml:space="preserve">Food </w:t>
       </w:r>
       <w:r>
         <w:rPr>
           <w:rFonts w:ascii="Times New Roman" w:hAnsi="Times New Roman" w:cs="Times New Roman"/>
-          <w:sz w:val="32"/>
-          <w:szCs w:val="32"/>
+          <w:sz w:val="24"/>
+          <w:szCs w:val="24"/>
         </w:rPr>
         <w:t>Delivery Application</w:t>
       </w:r>
@@ -33,8 +33,8 @@
         <w:jc w:val="center"/>
         <w:rPr>
           <w:rFonts w:ascii="Times New Roman" w:hAnsi="Times New Roman" w:cs="Times New Roman"/>
-          <w:sz w:val="32"/>
-          <w:szCs w:val="32"/>
+          <w:sz w:val="24"/>
+          <w:szCs w:val="24"/>
         </w:rPr>
       </w:pPr>
     </w:p>
@@ -43,8 +43,8 @@
         <w:jc w:val="center"/>
         <w:rPr>
           <w:rFonts w:ascii="Times New Roman" w:hAnsi="Times New Roman" w:cs="Times New Roman"/>
-          <w:sz w:val="32"/>
-          <w:szCs w:val="32"/>
+          <w:sz w:val="24"/>
+          <w:szCs w:val="24"/>
         </w:rPr>
       </w:pPr>
     </w:p>
@@ -92,6 +92,64 @@
         </w:rPr>
         <w:t xml:space="preserve"> as frontend technology. At its core, the app offers comprehensive CRUD (Create, Read, Update, Delete) operations to manage various entities within the platform.</w:t>
       </w:r>
+      <w:r>
+        <w:rPr>
+          <w:rFonts w:ascii="Times New Roman" w:hAnsi="Times New Roman" w:cs="Times New Roman"/>
+          <w:sz w:val="24"/>
+          <w:szCs w:val="24"/>
+        </w:rPr>
+        <w:t xml:space="preserve"> The </w:t>
+      </w:r>
+      <w:r>
+        <w:rPr>
+          <w:rFonts w:ascii="Times New Roman" w:hAnsi="Times New Roman" w:cs="Times New Roman"/>
+          <w:sz w:val="24"/>
+          <w:szCs w:val="24"/>
+        </w:rPr>
+        <w:t xml:space="preserve">operations </w:t>
+      </w:r>
+      <w:r>
+        <w:rPr>
+          <w:rFonts w:ascii="Times New Roman" w:hAnsi="Times New Roman" w:cs="Times New Roman"/>
+          <w:sz w:val="24"/>
+          <w:szCs w:val="24"/>
+        </w:rPr>
+        <w:t xml:space="preserve">have been </w:t>
+      </w:r>
+      <w:r>
+        <w:rPr>
+          <w:rFonts w:ascii="Times New Roman" w:hAnsi="Times New Roman" w:cs="Times New Roman"/>
+          <w:sz w:val="24"/>
+          <w:szCs w:val="24"/>
+        </w:rPr>
+        <w:t xml:space="preserve">implemented for the Customer, </w:t>
+      </w:r>
+      <w:proofErr w:type="gramStart"/>
+      <w:r>
+        <w:rPr>
+          <w:rFonts w:ascii="Times New Roman" w:hAnsi="Times New Roman" w:cs="Times New Roman"/>
+          <w:sz w:val="24"/>
+          <w:szCs w:val="24"/>
+        </w:rPr>
+        <w:t>Order</w:t>
+      </w:r>
+      <w:proofErr w:type="gramEnd"/>
+      <w:r>
+        <w:rPr>
+          <w:rFonts w:ascii="Times New Roman" w:hAnsi="Times New Roman" w:cs="Times New Roman"/>
+          <w:sz w:val="24"/>
+          <w:szCs w:val="24"/>
+        </w:rPr>
+        <w:t xml:space="preserve"> and the User models.</w:t>
+      </w:r>
+      <w:r>
+        <w:rPr>
+          <w:rFonts w:ascii="Times New Roman" w:hAnsi="Times New Roman" w:cs="Times New Roman"/>
+          <w:sz w:val="24"/>
+          <w:szCs w:val="24"/>
+        </w:rPr>
+        <w:t xml:space="preserve"> </w:t>
+      </w:r>
     </w:p>
     <w:p>
       <w:pPr>
@@ -104,6 +162,11 @@
         </w:rPr>
       </w:pPr>
       <w:r>
+        <w:rPr>
+          <w:noProof/>
+          <w:sz w:val="24"/>
+          <w:szCs w:val="24"/>
+        </w:rPr>
         <w:drawing>
           <wp:anchor distT="0" distB="0" distL="114300" distR="114300" simplePos="0" relativeHeight="251658240" behindDoc="1" locked="0" layoutInCell="1" allowOverlap="1" wp14:anchorId="6F8612E3" wp14:editId="0CDFB56E">
             <wp:simplePos x="0" y="0"/>
@@ -205,143 +268,734 @@
       <w:pPr>
         <w:rPr>
           <w:rFonts w:ascii="Times New Roman" w:hAnsi="Times New Roman" w:cs="Times New Roman"/>
-          <w:sz w:val="32"/>
-          <w:szCs w:val="32"/>
-        </w:rPr>
-      </w:pPr>
-    </w:p>
-    <w:p>
-      <w:pPr>
-        <w:rPr>
-          <w:rFonts w:ascii="Times New Roman" w:hAnsi="Times New Roman" w:cs="Times New Roman"/>
-          <w:sz w:val="32"/>
-          <w:szCs w:val="32"/>
-        </w:rPr>
-      </w:pPr>
-    </w:p>
-    <w:p>
-      <w:pPr>
-        <w:rPr>
-          <w:rFonts w:ascii="Times New Roman" w:hAnsi="Times New Roman" w:cs="Times New Roman"/>
-          <w:sz w:val="32"/>
-          <w:szCs w:val="32"/>
-        </w:rPr>
-      </w:pPr>
-    </w:p>
-    <w:p>
-      <w:pPr>
-        <w:rPr>
-          <w:rFonts w:ascii="Times New Roman" w:hAnsi="Times New Roman" w:cs="Times New Roman"/>
-          <w:sz w:val="32"/>
-          <w:szCs w:val="32"/>
-        </w:rPr>
-      </w:pPr>
-    </w:p>
-    <w:p>
-      <w:pPr>
-        <w:rPr>
-          <w:rFonts w:ascii="Times New Roman" w:hAnsi="Times New Roman" w:cs="Times New Roman"/>
-          <w:sz w:val="32"/>
-          <w:szCs w:val="32"/>
-        </w:rPr>
-      </w:pPr>
-    </w:p>
-    <w:p>
-      <w:pPr>
-        <w:rPr>
-          <w:rFonts w:ascii="Times New Roman" w:hAnsi="Times New Roman" w:cs="Times New Roman"/>
-          <w:sz w:val="32"/>
-          <w:szCs w:val="32"/>
-        </w:rPr>
-      </w:pPr>
-    </w:p>
-    <w:p>
-      <w:pPr>
-        <w:rPr>
-          <w:rFonts w:ascii="Times New Roman" w:hAnsi="Times New Roman" w:cs="Times New Roman"/>
-          <w:sz w:val="32"/>
-          <w:szCs w:val="32"/>
-        </w:rPr>
-      </w:pPr>
-    </w:p>
-    <w:p>
-      <w:pPr>
-        <w:rPr>
-          <w:rFonts w:ascii="Times New Roman" w:hAnsi="Times New Roman" w:cs="Times New Roman"/>
-          <w:sz w:val="32"/>
-          <w:szCs w:val="32"/>
-        </w:rPr>
-      </w:pPr>
-    </w:p>
-    <w:p>
-      <w:pPr>
-        <w:rPr>
-          <w:rFonts w:ascii="Times New Roman" w:hAnsi="Times New Roman" w:cs="Times New Roman"/>
-          <w:sz w:val="32"/>
-          <w:szCs w:val="32"/>
-        </w:rPr>
-      </w:pPr>
-    </w:p>
-    <w:p>
-      <w:pPr>
-        <w:rPr>
-          <w:rFonts w:ascii="Times New Roman" w:hAnsi="Times New Roman" w:cs="Times New Roman"/>
-          <w:sz w:val="32"/>
-          <w:szCs w:val="32"/>
-        </w:rPr>
-      </w:pPr>
-    </w:p>
-    <w:p>
-      <w:pPr>
-        <w:rPr>
-          <w:rFonts w:ascii="Times New Roman" w:hAnsi="Times New Roman" w:cs="Times New Roman"/>
-          <w:sz w:val="32"/>
-          <w:szCs w:val="32"/>
-        </w:rPr>
-      </w:pPr>
-    </w:p>
-    <w:p>
-      <w:pPr>
-        <w:rPr>
-          <w:rFonts w:ascii="Times New Roman" w:hAnsi="Times New Roman" w:cs="Times New Roman"/>
-          <w:sz w:val="32"/>
-          <w:szCs w:val="32"/>
-        </w:rPr>
-      </w:pPr>
-    </w:p>
-    <w:p>
-      <w:pPr>
-        <w:rPr>
-          <w:rFonts w:ascii="Times New Roman" w:hAnsi="Times New Roman" w:cs="Times New Roman"/>
-          <w:sz w:val="32"/>
-          <w:szCs w:val="32"/>
-        </w:rPr>
-      </w:pPr>
-    </w:p>
-    <w:p>
-      <w:pPr>
-        <w:rPr>
-          <w:rFonts w:ascii="Times New Roman" w:hAnsi="Times New Roman" w:cs="Times New Roman"/>
-          <w:sz w:val="32"/>
-          <w:szCs w:val="32"/>
-        </w:rPr>
-      </w:pPr>
-    </w:p>
-    <w:p>
-      <w:pPr>
-        <w:rPr>
-          <w:rFonts w:ascii="Times New Roman" w:hAnsi="Times New Roman" w:cs="Times New Roman"/>
-          <w:sz w:val="32"/>
-          <w:szCs w:val="32"/>
-        </w:rPr>
-      </w:pPr>
-    </w:p>
-    <w:p>
-      <w:pPr>
-        <w:rPr>
-          <w:rFonts w:ascii="Times New Roman" w:hAnsi="Times New Roman" w:cs="Times New Roman"/>
-          <w:sz w:val="32"/>
-          <w:szCs w:val="32"/>
+          <w:sz w:val="24"/>
+          <w:szCs w:val="24"/>
+        </w:rPr>
+      </w:pPr>
+    </w:p>
+    <w:p>
+      <w:pPr>
+        <w:rPr>
+          <w:rFonts w:ascii="Times New Roman" w:hAnsi="Times New Roman" w:cs="Times New Roman"/>
+          <w:sz w:val="24"/>
+          <w:szCs w:val="24"/>
+        </w:rPr>
+      </w:pPr>
+    </w:p>
+    <w:p>
+      <w:pPr>
+        <w:rPr>
+          <w:rFonts w:ascii="Times New Roman" w:hAnsi="Times New Roman" w:cs="Times New Roman"/>
+          <w:sz w:val="24"/>
+          <w:szCs w:val="24"/>
+        </w:rPr>
+      </w:pPr>
+    </w:p>
+    <w:p>
+      <w:pPr>
+        <w:rPr>
+          <w:rFonts w:ascii="Times New Roman" w:hAnsi="Times New Roman" w:cs="Times New Roman"/>
+          <w:sz w:val="24"/>
+          <w:szCs w:val="24"/>
+        </w:rPr>
+      </w:pPr>
+    </w:p>
+    <w:p>
+      <w:pPr>
+        <w:rPr>
+          <w:rFonts w:ascii="Times New Roman" w:hAnsi="Times New Roman" w:cs="Times New Roman"/>
+          <w:sz w:val="24"/>
+          <w:szCs w:val="24"/>
+        </w:rPr>
+      </w:pPr>
+    </w:p>
+    <w:p>
+      <w:pPr>
+        <w:rPr>
+          <w:rFonts w:ascii="Times New Roman" w:hAnsi="Times New Roman" w:cs="Times New Roman"/>
+          <w:sz w:val="24"/>
+          <w:szCs w:val="24"/>
+        </w:rPr>
+      </w:pPr>
+    </w:p>
+    <w:p>
+      <w:pPr>
+        <w:rPr>
+          <w:rFonts w:ascii="Times New Roman" w:hAnsi="Times New Roman" w:cs="Times New Roman"/>
+          <w:sz w:val="24"/>
+          <w:szCs w:val="24"/>
+        </w:rPr>
+      </w:pPr>
+    </w:p>
+    <w:p>
+      <w:pPr>
+        <w:rPr>
+          <w:rFonts w:ascii="Times New Roman" w:hAnsi="Times New Roman" w:cs="Times New Roman"/>
+          <w:sz w:val="24"/>
+          <w:szCs w:val="24"/>
+        </w:rPr>
+      </w:pPr>
+    </w:p>
+    <w:p>
+      <w:pPr>
+        <w:rPr>
+          <w:rFonts w:ascii="Times New Roman" w:hAnsi="Times New Roman" w:cs="Times New Roman"/>
+          <w:sz w:val="24"/>
+          <w:szCs w:val="24"/>
+        </w:rPr>
+      </w:pPr>
+    </w:p>
+    <w:p>
+      <w:pPr>
+        <w:rPr>
+          <w:rFonts w:ascii="Times New Roman" w:hAnsi="Times New Roman" w:cs="Times New Roman"/>
+          <w:sz w:val="24"/>
+          <w:szCs w:val="24"/>
+        </w:rPr>
+      </w:pPr>
+    </w:p>
+    <w:p>
+      <w:pPr>
+        <w:rPr>
+          <w:rFonts w:ascii="Times New Roman" w:hAnsi="Times New Roman" w:cs="Times New Roman"/>
+          <w:sz w:val="24"/>
+          <w:szCs w:val="24"/>
+        </w:rPr>
+      </w:pPr>
+    </w:p>
+    <w:p>
+      <w:pPr>
+        <w:rPr>
+          <w:rFonts w:ascii="Times New Roman" w:hAnsi="Times New Roman" w:cs="Times New Roman"/>
+          <w:sz w:val="24"/>
+          <w:szCs w:val="24"/>
+        </w:rPr>
+      </w:pPr>
+    </w:p>
+    <w:p>
+      <w:pPr>
+        <w:rPr>
+          <w:rFonts w:ascii="Times New Roman" w:hAnsi="Times New Roman" w:cs="Times New Roman"/>
+          <w:sz w:val="24"/>
+          <w:szCs w:val="24"/>
+        </w:rPr>
+      </w:pPr>
+    </w:p>
+    <w:p>
+      <w:pPr>
+        <w:rPr>
+          <w:rFonts w:ascii="Times New Roman" w:hAnsi="Times New Roman" w:cs="Times New Roman"/>
+          <w:sz w:val="24"/>
+          <w:szCs w:val="24"/>
+        </w:rPr>
+      </w:pPr>
+    </w:p>
+    <w:p>
+      <w:pPr>
+        <w:rPr>
+          <w:rFonts w:ascii="Times New Roman" w:hAnsi="Times New Roman" w:cs="Times New Roman"/>
+          <w:sz w:val="24"/>
+          <w:szCs w:val="24"/>
+        </w:rPr>
+      </w:pPr>
+    </w:p>
+    <w:p>
+      <w:pPr>
+        <w:rPr>
+          <w:rFonts w:ascii="Times New Roman" w:hAnsi="Times New Roman" w:cs="Times New Roman"/>
+          <w:sz w:val="24"/>
+          <w:szCs w:val="24"/>
+        </w:rPr>
+      </w:pPr>
+    </w:p>
+    <w:p>
+      <w:pPr>
+        <w:rPr>
+          <w:rFonts w:ascii="Times New Roman" w:hAnsi="Times New Roman" w:cs="Times New Roman"/>
+          <w:sz w:val="24"/>
+          <w:szCs w:val="24"/>
+        </w:rPr>
+      </w:pPr>
+    </w:p>
+    <w:p>
+      <w:pPr>
+        <w:rPr>
+          <w:rFonts w:ascii="Times New Roman" w:hAnsi="Times New Roman" w:cs="Times New Roman"/>
+          <w:sz w:val="24"/>
+          <w:szCs w:val="24"/>
+        </w:rPr>
+      </w:pPr>
+    </w:p>
+    <w:p>
+      <w:pPr>
+        <w:rPr>
+          <w:rFonts w:ascii="Times New Roman" w:hAnsi="Times New Roman" w:cs="Times New Roman"/>
+          <w:sz w:val="24"/>
+          <w:szCs w:val="24"/>
+        </w:rPr>
+      </w:pPr>
+    </w:p>
+    <w:p>
+      <w:pPr>
+        <w:rPr>
+          <w:rFonts w:ascii="Times New Roman" w:hAnsi="Times New Roman" w:cs="Times New Roman"/>
+          <w:sz w:val="24"/>
+          <w:szCs w:val="24"/>
+        </w:rPr>
+      </w:pPr>
+    </w:p>
+    <w:p>
+      <w:pPr>
+        <w:rPr>
+          <w:rFonts w:ascii="Times New Roman" w:hAnsi="Times New Roman" w:cs="Times New Roman"/>
+          <w:sz w:val="24"/>
+          <w:szCs w:val="24"/>
+        </w:rPr>
+      </w:pPr>
+    </w:p>
+    <w:p>
+      <w:pPr>
+        <w:rPr>
+          <w:rFonts w:ascii="Times New Roman" w:hAnsi="Times New Roman" w:cs="Times New Roman"/>
+          <w:b/>
+          <w:bCs/>
+          <w:sz w:val="24"/>
+          <w:szCs w:val="24"/>
+        </w:rPr>
+      </w:pPr>
+      <w:r>
+        <w:rPr>
+          <w:rFonts w:ascii="Times New Roman" w:hAnsi="Times New Roman" w:cs="Times New Roman"/>
+          <w:b/>
+          <w:bCs/>
+          <w:sz w:val="24"/>
+          <w:szCs w:val="24"/>
+        </w:rPr>
+        <w:lastRenderedPageBreak/>
+        <w:t>Different Logins for Admin and User:</w:t>
+      </w:r>
+    </w:p>
+    <w:p>
+      <w:pPr>
+        <w:rPr>
+          <w:rFonts w:ascii="Times New Roman" w:hAnsi="Times New Roman" w:cs="Times New Roman"/>
+          <w:sz w:val="24"/>
+          <w:szCs w:val="24"/>
+        </w:rPr>
+      </w:pPr>
+      <w:r>
+        <w:rPr>
+          <w:rFonts w:ascii="Times New Roman" w:hAnsi="Times New Roman" w:cs="Times New Roman"/>
+          <w:sz w:val="24"/>
+          <w:szCs w:val="24"/>
+        </w:rPr>
+        <w:t xml:space="preserve">In the food delivery application, different roles are implemented to segregate responsibilities and access levels within the system. The two primary roles are </w:t>
+      </w:r>
+      <w:r>
+        <w:rPr>
+          <w:rFonts w:ascii="Times New Roman" w:hAnsi="Times New Roman" w:cs="Times New Roman"/>
+          <w:sz w:val="24"/>
+          <w:szCs w:val="24"/>
+        </w:rPr>
+        <w:t>ADMIN</w:t>
+      </w:r>
+      <w:r>
+        <w:rPr>
+          <w:rFonts w:ascii="Times New Roman" w:hAnsi="Times New Roman" w:cs="Times New Roman"/>
+          <w:sz w:val="24"/>
+          <w:szCs w:val="24"/>
+        </w:rPr>
+        <w:t xml:space="preserve"> and </w:t>
+      </w:r>
+      <w:r>
+        <w:rPr>
+          <w:rFonts w:ascii="Times New Roman" w:hAnsi="Times New Roman" w:cs="Times New Roman"/>
+          <w:sz w:val="24"/>
+          <w:szCs w:val="24"/>
+        </w:rPr>
+        <w:t>USER</w:t>
+      </w:r>
+      <w:r>
+        <w:rPr>
+          <w:rFonts w:ascii="Times New Roman" w:hAnsi="Times New Roman" w:cs="Times New Roman"/>
+          <w:sz w:val="24"/>
+          <w:szCs w:val="24"/>
+        </w:rPr>
+        <w:t>, each with distinct permissions and capabilities.</w:t>
+      </w:r>
+    </w:p>
+    <w:p>
+      <w:pPr>
+        <w:rPr>
+          <w:rFonts w:ascii="Times New Roman" w:hAnsi="Times New Roman" w:cs="Times New Roman"/>
+          <w:b/>
+          <w:bCs/>
+          <w:sz w:val="24"/>
+          <w:szCs w:val="24"/>
+        </w:rPr>
+      </w:pPr>
+      <w:r>
+        <w:rPr>
+          <w:rFonts w:ascii="Times New Roman" w:hAnsi="Times New Roman" w:cs="Times New Roman"/>
+          <w:b/>
+          <w:bCs/>
+          <w:sz w:val="24"/>
+          <w:szCs w:val="24"/>
+        </w:rPr>
+        <w:t>Admin Role:</w:t>
+      </w:r>
+    </w:p>
+    <w:p>
+      <w:pPr>
+        <w:pStyle w:val="ListParagraph"/>
+        <w:numPr>
+          <w:ilvl w:val="0"/>
+          <w:numId w:val="2"/>
+        </w:numPr>
+        <w:rPr>
+          <w:rFonts w:ascii="Times New Roman" w:hAnsi="Times New Roman" w:cs="Times New Roman"/>
+          <w:sz w:val="24"/>
+          <w:szCs w:val="24"/>
+        </w:rPr>
+      </w:pPr>
+      <w:r>
+        <w:rPr>
+          <w:rFonts w:ascii="Times New Roman" w:hAnsi="Times New Roman" w:cs="Times New Roman"/>
+          <w:sz w:val="24"/>
+          <w:szCs w:val="24"/>
+        </w:rPr>
+        <w:t>Admins have elevated privileges within the system compared to regular users.</w:t>
+      </w:r>
+    </w:p>
+    <w:p>
+      <w:pPr>
+        <w:pStyle w:val="ListParagraph"/>
+        <w:numPr>
+          <w:ilvl w:val="0"/>
+          <w:numId w:val="2"/>
+        </w:numPr>
+        <w:rPr>
+          <w:rFonts w:ascii="Times New Roman" w:hAnsi="Times New Roman" w:cs="Times New Roman"/>
+          <w:sz w:val="24"/>
+          <w:szCs w:val="24"/>
+        </w:rPr>
+      </w:pPr>
+      <w:r>
+        <w:rPr>
+          <w:rFonts w:ascii="Times New Roman" w:hAnsi="Times New Roman" w:cs="Times New Roman"/>
+          <w:sz w:val="24"/>
+          <w:szCs w:val="24"/>
+        </w:rPr>
+        <w:t>Admins can create, read, update, and delete customer information. This includes tasks such as adding new customers, updating their details, or removing inactive accounts.</w:t>
+      </w:r>
+    </w:p>
+    <w:p>
+      <w:pPr>
+        <w:pStyle w:val="ListParagraph"/>
+        <w:numPr>
+          <w:ilvl w:val="0"/>
+          <w:numId w:val="2"/>
+        </w:numPr>
+        <w:rPr>
+          <w:rFonts w:ascii="Times New Roman" w:hAnsi="Times New Roman" w:cs="Times New Roman"/>
+          <w:sz w:val="24"/>
+          <w:szCs w:val="24"/>
+        </w:rPr>
+      </w:pPr>
+      <w:r>
+        <w:rPr>
+          <w:rFonts w:ascii="Times New Roman" w:hAnsi="Times New Roman" w:cs="Times New Roman"/>
+          <w:sz w:val="24"/>
+          <w:szCs w:val="24"/>
+        </w:rPr>
+        <w:t>Admins have access to all orders placed on the platform. They can view order details, update order status, and manage any issues related to orders such as cancellations or refunds.</w:t>
+      </w:r>
+    </w:p>
+    <w:p>
+      <w:pPr>
+        <w:pStyle w:val="ListParagraph"/>
+        <w:numPr>
+          <w:ilvl w:val="0"/>
+          <w:numId w:val="2"/>
+        </w:numPr>
+        <w:rPr>
+          <w:rFonts w:ascii="Times New Roman" w:hAnsi="Times New Roman" w:cs="Times New Roman"/>
+          <w:sz w:val="24"/>
+          <w:szCs w:val="24"/>
+        </w:rPr>
+      </w:pPr>
+      <w:r>
+        <w:rPr>
+          <w:rFonts w:ascii="Times New Roman" w:hAnsi="Times New Roman" w:cs="Times New Roman"/>
+          <w:sz w:val="24"/>
+          <w:szCs w:val="24"/>
+        </w:rPr>
+        <w:t>Admins are responsible for maintaining the menu available on the platform. They can add new items, update existing ones, or remove items that are no longer available.</w:t>
+      </w:r>
+    </w:p>
+    <w:p>
+      <w:pPr>
+        <w:pStyle w:val="ListParagraph"/>
+        <w:numPr>
+          <w:ilvl w:val="0"/>
+          <w:numId w:val="2"/>
+        </w:numPr>
+        <w:rPr>
+          <w:rFonts w:ascii="Times New Roman" w:hAnsi="Times New Roman" w:cs="Times New Roman"/>
+          <w:b/>
+          <w:bCs/>
+          <w:sz w:val="24"/>
+          <w:szCs w:val="24"/>
+        </w:rPr>
+      </w:pPr>
+      <w:r>
+        <w:rPr>
+          <w:rFonts w:ascii="Times New Roman" w:hAnsi="Times New Roman" w:cs="Times New Roman"/>
+          <w:sz w:val="24"/>
+          <w:szCs w:val="24"/>
+        </w:rPr>
+        <w:t>Admins handle customer complaints, feedback, or any other issues that may arise during the operation of the application.</w:t>
+      </w:r>
+    </w:p>
+    <w:p>
+      <w:pPr>
+        <w:rPr>
+          <w:rFonts w:ascii="Times New Roman" w:hAnsi="Times New Roman" w:cs="Times New Roman"/>
+          <w:b/>
+          <w:bCs/>
+          <w:sz w:val="24"/>
+          <w:szCs w:val="24"/>
+        </w:rPr>
+      </w:pPr>
+      <w:r>
+        <w:rPr>
+          <w:rFonts w:ascii="Times New Roman" w:hAnsi="Times New Roman" w:cs="Times New Roman"/>
+          <w:b/>
+          <w:bCs/>
+          <w:sz w:val="24"/>
+          <w:szCs w:val="24"/>
+        </w:rPr>
+        <w:t>User Role:</w:t>
+      </w:r>
+    </w:p>
+    <w:p>
+      <w:pPr>
+        <w:pStyle w:val="ListParagraph"/>
+        <w:numPr>
+          <w:ilvl w:val="0"/>
+          <w:numId w:val="3"/>
+        </w:numPr>
+        <w:ind w:left="709" w:hanging="283"/>
+        <w:rPr>
+          <w:rFonts w:ascii="Times New Roman" w:hAnsi="Times New Roman" w:cs="Times New Roman"/>
+          <w:sz w:val="24"/>
+          <w:szCs w:val="24"/>
+        </w:rPr>
+      </w:pPr>
+      <w:r>
+        <w:rPr>
+          <w:rFonts w:ascii="Times New Roman" w:hAnsi="Times New Roman" w:cs="Times New Roman"/>
+          <w:sz w:val="24"/>
+          <w:szCs w:val="24"/>
+        </w:rPr>
+        <w:t>Users are the regular customers of the food delivery application.</w:t>
+      </w:r>
+    </w:p>
+    <w:p>
+      <w:pPr>
+        <w:pStyle w:val="ListParagraph"/>
+        <w:numPr>
+          <w:ilvl w:val="0"/>
+          <w:numId w:val="3"/>
+        </w:numPr>
+        <w:ind w:left="709" w:hanging="283"/>
+        <w:rPr>
+          <w:rFonts w:ascii="Times New Roman" w:hAnsi="Times New Roman" w:cs="Times New Roman"/>
+          <w:sz w:val="24"/>
+          <w:szCs w:val="24"/>
+        </w:rPr>
+      </w:pPr>
+      <w:r>
+        <w:rPr>
+          <w:rFonts w:ascii="Times New Roman" w:hAnsi="Times New Roman" w:cs="Times New Roman"/>
+          <w:sz w:val="24"/>
+          <w:szCs w:val="24"/>
+        </w:rPr>
+        <w:t>Their primary function is to browse the menu, place orders, and manage their personal information.</w:t>
+      </w:r>
+    </w:p>
+    <w:p>
+      <w:pPr>
+        <w:pStyle w:val="ListParagraph"/>
+        <w:numPr>
+          <w:ilvl w:val="0"/>
+          <w:numId w:val="3"/>
+        </w:numPr>
+        <w:ind w:left="709" w:hanging="283"/>
+        <w:rPr>
+          <w:rFonts w:ascii="Times New Roman" w:hAnsi="Times New Roman" w:cs="Times New Roman"/>
+          <w:sz w:val="24"/>
+          <w:szCs w:val="24"/>
+        </w:rPr>
+      </w:pPr>
+      <w:r>
+        <w:rPr>
+          <w:rFonts w:ascii="Times New Roman" w:hAnsi="Times New Roman" w:cs="Times New Roman"/>
+          <w:sz w:val="24"/>
+          <w:szCs w:val="24"/>
+        </w:rPr>
+        <w:t>Users can view the list of available food items, along with their descriptions and prices.</w:t>
+      </w:r>
+    </w:p>
+    <w:p>
+      <w:pPr>
+        <w:pStyle w:val="ListParagraph"/>
+        <w:numPr>
+          <w:ilvl w:val="0"/>
+          <w:numId w:val="3"/>
+        </w:numPr>
+        <w:ind w:left="709" w:hanging="283"/>
+        <w:rPr>
+          <w:rFonts w:ascii="Times New Roman" w:hAnsi="Times New Roman" w:cs="Times New Roman"/>
+          <w:sz w:val="24"/>
+          <w:szCs w:val="24"/>
+        </w:rPr>
+      </w:pPr>
+      <w:r>
+        <w:rPr>
+          <w:rFonts w:ascii="Times New Roman" w:hAnsi="Times New Roman" w:cs="Times New Roman"/>
+          <w:sz w:val="24"/>
+          <w:szCs w:val="24"/>
+        </w:rPr>
+        <w:t>Users can select items from the menu, specify quantities, and place orders for delivery.</w:t>
+      </w:r>
+    </w:p>
+    <w:p>
+      <w:pPr>
+        <w:pStyle w:val="ListParagraph"/>
+        <w:numPr>
+          <w:ilvl w:val="0"/>
+          <w:numId w:val="3"/>
+        </w:numPr>
+        <w:ind w:left="709" w:hanging="283"/>
+        <w:rPr>
+          <w:rFonts w:ascii="Times New Roman" w:hAnsi="Times New Roman" w:cs="Times New Roman"/>
+          <w:sz w:val="24"/>
+          <w:szCs w:val="24"/>
+        </w:rPr>
+      </w:pPr>
+      <w:r>
+        <w:rPr>
+          <w:rFonts w:ascii="Times New Roman" w:hAnsi="Times New Roman" w:cs="Times New Roman"/>
+          <w:sz w:val="24"/>
+          <w:szCs w:val="24"/>
+        </w:rPr>
+        <w:t>Users can access their order history to review past purchases and track the status of current orders.</w:t>
+      </w:r>
+    </w:p>
+    <w:p>
+      <w:pPr>
+        <w:pStyle w:val="ListParagraph"/>
+        <w:numPr>
+          <w:ilvl w:val="0"/>
+          <w:numId w:val="3"/>
+        </w:numPr>
+        <w:ind w:left="709" w:hanging="283"/>
+        <w:rPr>
+          <w:rFonts w:ascii="Times New Roman" w:hAnsi="Times New Roman" w:cs="Times New Roman"/>
+          <w:sz w:val="24"/>
+          <w:szCs w:val="24"/>
+        </w:rPr>
+      </w:pPr>
+      <w:r>
+        <w:rPr>
+          <w:rFonts w:ascii="Times New Roman" w:hAnsi="Times New Roman" w:cs="Times New Roman"/>
+          <w:sz w:val="24"/>
+          <w:szCs w:val="24"/>
+        </w:rPr>
+        <w:t>Users can update their profile information, such as contact details or delivery addresses.</w:t>
+      </w:r>
+    </w:p>
+    <w:p>
+      <w:pPr>
+        <w:ind w:firstLine="720"/>
+        <w:rPr>
+          <w:rFonts w:ascii="Times New Roman" w:hAnsi="Times New Roman" w:cs="Times New Roman"/>
+          <w:sz w:val="24"/>
+          <w:szCs w:val="24"/>
+        </w:rPr>
+      </w:pPr>
+      <w:r>
+        <w:rPr>
+          <w:rFonts w:ascii="Times New Roman" w:hAnsi="Times New Roman" w:cs="Times New Roman"/>
+          <w:sz w:val="24"/>
+          <w:szCs w:val="24"/>
+        </w:rPr>
+        <w:t>By implementing separate login mechanisms for users and admins, the application maintains security and ensures that users only access functionalities appropriate for their roles. This approach enhances usability and streamlines operations for both regular users and administrative staff.</w:t>
+      </w:r>
+    </w:p>
+    <w:p>
+      <w:pPr>
+        <w:ind w:firstLine="720"/>
+        <w:rPr>
+          <w:rFonts w:ascii="Times New Roman" w:hAnsi="Times New Roman" w:cs="Times New Roman"/>
+          <w:sz w:val="24"/>
+          <w:szCs w:val="24"/>
+        </w:rPr>
+      </w:pPr>
+    </w:p>
+    <w:p>
+      <w:pPr>
+        <w:ind w:firstLine="720"/>
+        <w:rPr>
+          <w:rFonts w:ascii="Times New Roman" w:hAnsi="Times New Roman" w:cs="Times New Roman"/>
+          <w:sz w:val="24"/>
+          <w:szCs w:val="24"/>
+        </w:rPr>
+      </w:pPr>
+    </w:p>
+    <w:p>
+      <w:pPr>
+        <w:ind w:firstLine="720"/>
+        <w:rPr>
+          <w:rFonts w:ascii="Times New Roman" w:hAnsi="Times New Roman" w:cs="Times New Roman"/>
+          <w:sz w:val="24"/>
+          <w:szCs w:val="24"/>
+        </w:rPr>
+      </w:pPr>
+    </w:p>
+    <w:p>
+      <w:pPr>
+        <w:ind w:firstLine="720"/>
+        <w:rPr>
+          <w:rFonts w:ascii="Times New Roman" w:hAnsi="Times New Roman" w:cs="Times New Roman"/>
+          <w:sz w:val="24"/>
+          <w:szCs w:val="24"/>
+        </w:rPr>
+      </w:pPr>
+    </w:p>
+    <w:p>
+      <w:pPr>
+        <w:ind w:firstLine="720"/>
+        <w:rPr>
+          <w:rFonts w:ascii="Times New Roman" w:hAnsi="Times New Roman" w:cs="Times New Roman"/>
+          <w:sz w:val="24"/>
+          <w:szCs w:val="24"/>
+        </w:rPr>
+      </w:pPr>
+    </w:p>
+    <w:p>
+      <w:pPr>
+        <w:ind w:firstLine="720"/>
+        <w:rPr>
+          <w:rFonts w:ascii="Times New Roman" w:hAnsi="Times New Roman" w:cs="Times New Roman"/>
+          <w:sz w:val="24"/>
+          <w:szCs w:val="24"/>
+        </w:rPr>
+      </w:pPr>
+    </w:p>
+    <w:p>
+      <w:pPr>
+        <w:ind w:firstLine="720"/>
+        <w:rPr>
+          <w:rFonts w:ascii="Times New Roman" w:hAnsi="Times New Roman" w:cs="Times New Roman"/>
+          <w:sz w:val="24"/>
+          <w:szCs w:val="24"/>
+        </w:rPr>
+      </w:pPr>
+    </w:p>
+    <w:p>
+      <w:pPr>
+        <w:ind w:firstLine="720"/>
+        <w:rPr>
+          <w:rFonts w:ascii="Times New Roman" w:hAnsi="Times New Roman" w:cs="Times New Roman"/>
+          <w:sz w:val="24"/>
+          <w:szCs w:val="24"/>
+        </w:rPr>
+      </w:pPr>
+      <w:r>
+        <w:rPr>
+          <w:rFonts w:ascii="Times New Roman" w:hAnsi="Times New Roman" w:cs="Times New Roman"/>
+          <w:b/>
+          <w:bCs/>
+          <w:sz w:val="24"/>
+          <w:szCs w:val="24"/>
+        </w:rPr>
+        <w:lastRenderedPageBreak/>
+        <w:drawing>
+          <wp:anchor distT="0" distB="0" distL="114300" distR="114300" simplePos="0" relativeHeight="251659264" behindDoc="1" locked="0" layoutInCell="1" allowOverlap="1" wp14:anchorId="741081B8" wp14:editId="0281B096">
+            <wp:simplePos x="0" y="0"/>
+            <wp:positionH relativeFrom="margin">
+              <wp:align>right</wp:align>
+            </wp:positionH>
+            <wp:positionV relativeFrom="paragraph">
+              <wp:posOffset>289560</wp:posOffset>
+            </wp:positionV>
+            <wp:extent cx="5943600" cy="3394710"/>
+            <wp:effectExtent l="0" t="0" r="0" b="0"/>
+            <wp:wrapNone/>
+            <wp:docPr id="1397358406" name="Picture 1"/>
+            <wp:cNvGraphicFramePr>
+              <a:graphicFrameLocks xmlns:a="http://schemas.openxmlformats.org/drawingml/2006/main" noChangeAspect="1"/>
+            </wp:cNvGraphicFramePr>
+            <a:graphic xmlns:a="http://schemas.openxmlformats.org/drawingml/2006/main">
+              <a:graphicData uri="http://schemas.openxmlformats.org/drawingml/2006/picture">
+                <pic:pic xmlns:pic="http://schemas.openxmlformats.org/drawingml/2006/picture">
+                  <pic:nvPicPr>
+                    <pic:cNvPr id="1397358406" name=""/>
+                    <pic:cNvPicPr/>
+                  </pic:nvPicPr>
+                  <pic:blipFill>
+                    <a:blip r:embed="rId6">
+                      <a:extLst>
+                        <a:ext uri="{28A0092B-C50C-407E-A947-70E740481C1C}">
+                          <a14:useLocalDpi xmlns:a14="http://schemas.microsoft.com/office/drawing/2010/main" val="0"/>
+                        </a:ext>
+                      </a:extLst>
+                    </a:blip>
+                    <a:stretch>
+                      <a:fillRect/>
+                    </a:stretch>
+                  </pic:blipFill>
+                  <pic:spPr>
+                    <a:xfrm>
+                      <a:off x="0" y="0"/>
+                      <a:ext cx="5943600" cy="3394710"/>
+                    </a:xfrm>
+                    <a:prstGeom prst="rect">
+                      <a:avLst/>
+                    </a:prstGeom>
+                  </pic:spPr>
+                </pic:pic>
+              </a:graphicData>
+            </a:graphic>
+            <wp14:sizeRelH relativeFrom="page">
+              <wp14:pctWidth>0</wp14:pctWidth>
+            </wp14:sizeRelH>
+            <wp14:sizeRelV relativeFrom="page">
+              <wp14:pctHeight>0</wp14:pctHeight>
+            </wp14:sizeRelV>
+          </wp:anchor>
+        </w:drawing>
+      </w:r>
+      <w:r>
+        <w:rPr>
+          <w:rFonts w:ascii="Times New Roman" w:hAnsi="Times New Roman" w:cs="Times New Roman"/>
+          <w:b/>
+          <w:bCs/>
+          <w:sz w:val="24"/>
+          <w:szCs w:val="24"/>
+        </w:rPr>
+        <w:t>Use Case diagram:</w:t>
+      </w:r>
+    </w:p>
+    <w:p>
+      <w:pPr>
+        <w:ind w:firstLine="720"/>
+        <w:rPr>
+          <w:rFonts w:ascii="Times New Roman" w:hAnsi="Times New Roman" w:cs="Times New Roman"/>
+          <w:sz w:val="24"/>
+          <w:szCs w:val="24"/>
         </w:rPr>
       </w:pPr>
     </w:p>
@@ -358,6 +1012,119 @@
 <file path=word/numbering.xml><?xml version="1.0" encoding="utf-8"?>
 <w:numbering xmlns:wpc="http://schemas.microsoft.com/office/word/2010/wordprocessingCanvas" xmlns:cx="http://schemas.microsoft.com/office/drawing/2014/chartex" xmlns:cx1="http://schemas.microsoft.com/office/drawing/2015/9/8/chartex" xmlns:cx2="http://schemas.microsoft.com/office/drawing/2015/10/21/chartex" xmlns:cx3="http://schemas.microsoft.com/office/drawing/2016/5/9/chartex" xmlns:cx4="http://schemas.microsoft.com/office/drawing/2016/5/10/chartex" xmlns:cx5="http://schemas.microsoft.com/office/drawing/2016/5/11/chartex" xmlns:cx6="http://schemas.microsoft.com/office/drawing/2016/5/12/chartex" xmlns:cx7="http://schemas.microsoft.com/office/drawing/2016/5/13/chartex" xmlns:cx8="http://schemas.microsoft.com/office/drawing/2016/5/14/chartex" xmlns:mc="http://schemas.openxmlformats.org/markup-compatibility/2006" xmlns:aink="http://schemas.microsoft.com/office/drawing/2016/ink" xmlns:am3d="http://schemas.microsoft.com/office/drawing/2017/model3d" xmlns:o="urn:schemas-microsoft-com:office:office" xmlns:oel="http://schemas.microsoft.com/office/2019/extlst" xmlns:r="http://schemas.openxmlformats.org/officeDocument/2006/relationships" xmlns:m="http://schemas.openxmlformats.org/officeDocument/2006/math" xmlns:v="urn:schemas-microsoft-com:vml" xmlns:wp14="http://schemas.microsoft.com/office/word/2010/wordprocessingDrawing" xmlns:wp="http://schemas.openxmlformats.org/drawingml/2006/wordprocessingDrawing" xmlns:w10="urn:schemas-microsoft-com:office:word" xmlns:w="http://schemas.openxmlformats.org/wordprocessingml/2006/main" xmlns:w14="http://schemas.microsoft.com/office/word/2010/wordml" xmlns:w15="http://schemas.microsoft.com/office/word/2012/wordml" xmlns:w16cex="http://schemas.microsoft.com/office/word/2018/wordml/cex" xmlns:w16cid="http://schemas.microsoft.com/office/word/2016/wordml/cid" xmlns:w16="http://schemas.microsoft.com/office/word/2018/wordml" xmlns:w16du="http://schemas.microsoft.com/office/word/2023/wordml/word16du" xmlns:w16sdtdh="http://schemas.microsoft.com/office/word/2020/wordml/sdtdatahash" xmlns:w16se="http://schemas.microsoft.com/office/word/2015/wordml/symex" xmlns:wpg="http://schemas.microsoft.com/office/word/2010/wordprocessingGroup" xmlns:wpi="http://schemas.microsoft.com/office/word/2010/wordprocessingInk" xmlns:wne="http://schemas.microsoft.com/office/word/2006/wordml" xmlns:wps="http://schemas.microsoft.com/office/word/2010/wordprocessingShape" mc:Ignorable="w14 w15 w16se w16cid w16 w16cex w16sdtdh w16du wp14">
   <w:abstractNum w:abstractNumId="0" w15:restartNumberingAfterBreak="0">
+    <w:nsid w:val="18006814"/>
+    <w:multiLevelType w:val="hybridMultilevel"/>
+    <w:tmpl w:val="2936716E"/>
+    <w:lvl w:ilvl="0" w:tplc="04090001">
+      <w:start w:val="1"/>
+      <w:numFmt w:val="bullet"/>
+      <w:lvlText w:val=""/>
+      <w:lvlJc w:val="left"/>
+      <w:pPr>
+        <w:ind w:left="1080" w:hanging="360"/>
+      </w:pPr>
+      <w:rPr>
+        <w:rFonts w:ascii="Symbol" w:hAnsi="Symbol" w:hint="default"/>
+      </w:rPr>
+    </w:lvl>
+    <w:lvl w:ilvl="1" w:tplc="04090003" w:tentative="1">
+      <w:start w:val="1"/>
+      <w:numFmt w:val="bullet"/>
+      <w:lvlText w:val="o"/>
+      <w:lvlJc w:val="left"/>
+      <w:pPr>
+        <w:ind w:left="1800" w:hanging="360"/>
+      </w:pPr>
+      <w:rPr>
+        <w:rFonts w:ascii="Courier New" w:hAnsi="Courier New" w:cs="Courier New" w:hint="default"/>
+      </w:rPr>
+    </w:lvl>
+    <w:lvl w:ilvl="2" w:tplc="04090005" w:tentative="1">
+      <w:start w:val="1"/>
+      <w:numFmt w:val="bullet"/>
+      <w:lvlText w:val=""/>
+      <w:lvlJc w:val="left"/>
+      <w:pPr>
+        <w:ind w:left="2520" w:hanging="360"/>
+      </w:pPr>
+      <w:rPr>
+        <w:rFonts w:ascii="Wingdings" w:hAnsi="Wingdings" w:hint="default"/>
+      </w:rPr>
+    </w:lvl>
+    <w:lvl w:ilvl="3" w:tplc="04090001" w:tentative="1">
+      <w:start w:val="1"/>
+      <w:numFmt w:val="bullet"/>
+      <w:lvlText w:val=""/>
+      <w:lvlJc w:val="left"/>
+      <w:pPr>
+        <w:ind w:left="3240" w:hanging="360"/>
+      </w:pPr>
+      <w:rPr>
+        <w:rFonts w:ascii="Symbol" w:hAnsi="Symbol" w:hint="default"/>
+      </w:rPr>
+    </w:lvl>
+    <w:lvl w:ilvl="4" w:tplc="04090003" w:tentative="1">
+      <w:start w:val="1"/>
+      <w:numFmt w:val="bullet"/>
+      <w:lvlText w:val="o"/>
+      <w:lvlJc w:val="left"/>
+      <w:pPr>
+        <w:ind w:left="3960" w:hanging="360"/>
+      </w:pPr>
+      <w:rPr>
+        <w:rFonts w:ascii="Courier New" w:hAnsi="Courier New" w:cs="Courier New" w:hint="default"/>
+      </w:rPr>
+    </w:lvl>
+    <w:lvl w:ilvl="5" w:tplc="04090005" w:tentative="1">
+      <w:start w:val="1"/>
+      <w:numFmt w:val="bullet"/>
+      <w:lvlText w:val=""/>
+      <w:lvlJc w:val="left"/>
+      <w:pPr>
+        <w:ind w:left="4680" w:hanging="360"/>
+      </w:pPr>
+      <w:rPr>
+        <w:rFonts w:ascii="Wingdings" w:hAnsi="Wingdings" w:hint="default"/>
+      </w:rPr>
+    </w:lvl>
+    <w:lvl w:ilvl="6" w:tplc="04090001" w:tentative="1">
+      <w:start w:val="1"/>
+      <w:numFmt w:val="bullet"/>
+      <w:lvlText w:val=""/>
+      <w:lvlJc w:val="left"/>
+      <w:pPr>
+        <w:ind w:left="5400" w:hanging="360"/>
+      </w:pPr>
+      <w:rPr>
+        <w:rFonts w:ascii="Symbol" w:hAnsi="Symbol" w:hint="default"/>
+      </w:rPr>
+    </w:lvl>
+    <w:lvl w:ilvl="7" w:tplc="04090003" w:tentative="1">
+      <w:start w:val="1"/>
+      <w:numFmt w:val="bullet"/>
+      <w:lvlText w:val="o"/>
+      <w:lvlJc w:val="left"/>
+      <w:pPr>
+        <w:ind w:left="6120" w:hanging="360"/>
+      </w:pPr>
+      <w:rPr>
+        <w:rFonts w:ascii="Courier New" w:hAnsi="Courier New" w:cs="Courier New" w:hint="default"/>
+      </w:rPr>
+    </w:lvl>
+    <w:lvl w:ilvl="8" w:tplc="04090005" w:tentative="1">
+      <w:start w:val="1"/>
+      <w:numFmt w:val="bullet"/>
+      <w:lvlText w:val=""/>
+      <w:lvlJc w:val="left"/>
+      <w:pPr>
+        <w:ind w:left="6840" w:hanging="360"/>
+      </w:pPr>
+      <w:rPr>
+        <w:rFonts w:ascii="Wingdings" w:hAnsi="Wingdings" w:hint="default"/>
+      </w:rPr>
+    </w:lvl>
+  </w:abstractNum>
+  <w:abstractNum w:abstractNumId="1" w15:restartNumberingAfterBreak="0">
     <w:nsid w:val="21FF6383"/>
     <w:multiLevelType w:val="hybridMultilevel"/>
     <w:tmpl w:val="A99C67FE"/>
@@ -446,7 +1213,126 @@
       </w:pPr>
     </w:lvl>
   </w:abstractNum>
+  <w:abstractNum w:abstractNumId="2" w15:restartNumberingAfterBreak="0">
+    <w:nsid w:val="54F4583B"/>
+    <w:multiLevelType w:val="hybridMultilevel"/>
+    <w:tmpl w:val="0E02E1BA"/>
+    <w:lvl w:ilvl="0" w:tplc="04090001">
+      <w:start w:val="1"/>
+      <w:numFmt w:val="bullet"/>
+      <w:lvlText w:val=""/>
+      <w:lvlJc w:val="left"/>
+      <w:pPr>
+        <w:ind w:left="720" w:hanging="360"/>
+      </w:pPr>
+      <w:rPr>
+        <w:rFonts w:ascii="Symbol" w:hAnsi="Symbol" w:hint="default"/>
+      </w:rPr>
+    </w:lvl>
+    <w:lvl w:ilvl="1" w:tplc="04090003" w:tentative="1">
+      <w:start w:val="1"/>
+      <w:numFmt w:val="bullet"/>
+      <w:lvlText w:val="o"/>
+      <w:lvlJc w:val="left"/>
+      <w:pPr>
+        <w:ind w:left="1440" w:hanging="360"/>
+      </w:pPr>
+      <w:rPr>
+        <w:rFonts w:ascii="Courier New" w:hAnsi="Courier New" w:cs="Courier New" w:hint="default"/>
+      </w:rPr>
+    </w:lvl>
+    <w:lvl w:ilvl="2" w:tplc="04090005" w:tentative="1">
+      <w:start w:val="1"/>
+      <w:numFmt w:val="bullet"/>
+      <w:lvlText w:val=""/>
+      <w:lvlJc w:val="left"/>
+      <w:pPr>
+        <w:ind w:left="2160" w:hanging="360"/>
+      </w:pPr>
+      <w:rPr>
+        <w:rFonts w:ascii="Wingdings" w:hAnsi="Wingdings" w:hint="default"/>
+      </w:rPr>
+    </w:lvl>
+    <w:lvl w:ilvl="3" w:tplc="04090001" w:tentative="1">
+      <w:start w:val="1"/>
+      <w:numFmt w:val="bullet"/>
+      <w:lvlText w:val=""/>
+      <w:lvlJc w:val="left"/>
+      <w:pPr>
+        <w:ind w:left="2880" w:hanging="360"/>
+      </w:pPr>
+      <w:rPr>
+        <w:rFonts w:ascii="Symbol" w:hAnsi="Symbol" w:hint="default"/>
+      </w:rPr>
+    </w:lvl>
+    <w:lvl w:ilvl="4" w:tplc="04090003" w:tentative="1">
+      <w:start w:val="1"/>
+      <w:numFmt w:val="bullet"/>
+      <w:lvlText w:val="o"/>
+      <w:lvlJc w:val="left"/>
+      <w:pPr>
+        <w:ind w:left="3600" w:hanging="360"/>
+      </w:pPr>
+      <w:rPr>
+        <w:rFonts w:ascii="Courier New" w:hAnsi="Courier New" w:cs="Courier New" w:hint="default"/>
+      </w:rPr>
+    </w:lvl>
+    <w:lvl w:ilvl="5" w:tplc="04090005" w:tentative="1">
+      <w:start w:val="1"/>
+      <w:numFmt w:val="bullet"/>
+      <w:lvlText w:val=""/>
+      <w:lvlJc w:val="left"/>
+      <w:pPr>
+        <w:ind w:left="4320" w:hanging="360"/>
+      </w:pPr>
+      <w:rPr>
+        <w:rFonts w:ascii="Wingdings" w:hAnsi="Wingdings" w:hint="default"/>
+      </w:rPr>
+    </w:lvl>
+    <w:lvl w:ilvl="6" w:tplc="04090001" w:tentative="1">
+      <w:start w:val="1"/>
+      <w:numFmt w:val="bullet"/>
+      <w:lvlText w:val=""/>
+      <w:lvlJc w:val="left"/>
+      <w:pPr>
+        <w:ind w:left="5040" w:hanging="360"/>
+      </w:pPr>
+      <w:rPr>
+        <w:rFonts w:ascii="Symbol" w:hAnsi="Symbol" w:hint="default"/>
+      </w:rPr>
+    </w:lvl>
+    <w:lvl w:ilvl="7" w:tplc="04090003" w:tentative="1">
+      <w:start w:val="1"/>
+      <w:numFmt w:val="bullet"/>
+      <w:lvlText w:val="o"/>
+      <w:lvlJc w:val="left"/>
+      <w:pPr>
+        <w:ind w:left="5760" w:hanging="360"/>
+      </w:pPr>
+      <w:rPr>
+        <w:rFonts w:ascii="Courier New" w:hAnsi="Courier New" w:cs="Courier New" w:hint="default"/>
+      </w:rPr>
+    </w:lvl>
+    <w:lvl w:ilvl="8" w:tplc="04090005" w:tentative="1">
+      <w:start w:val="1"/>
+      <w:numFmt w:val="bullet"/>
+      <w:lvlText w:val=""/>
+      <w:lvlJc w:val="left"/>
+      <w:pPr>
+        <w:ind w:left="6480" w:hanging="360"/>
+      </w:pPr>
+      <w:rPr>
+        <w:rFonts w:ascii="Wingdings" w:hAnsi="Wingdings" w:hint="default"/>
+      </w:rPr>
+    </w:lvl>
+  </w:abstractNum>
   <w:num w:numId="1" w16cid:durableId="535239530">
+    <w:abstractNumId w:val="1"/>
+  </w:num>
+  <w:num w:numId="2" w16cid:durableId="1265502894">
+    <w:abstractNumId w:val="2"/>
+  </w:num>
+  <w:num w:numId="3" w16cid:durableId="1098479033">
     <w:abstractNumId w:val="0"/>
   </w:num>
 </w:numbering>

</xml_diff>